<commit_message>
Documentos atualizados 06/06 com projeto final e projeto 2
</commit_message>
<xml_diff>
--- a/Documentos/Projeto2.docx
+++ b/Documentos/Projeto2.docx
@@ -1,68 +1,530 @@
 
 <file path=word/document.xml><?xml version="1.0" encoding="utf-8"?>
-<w:document xmlns:ve="http://schemas.openxmlformats.org/markup-compatibility/2006" xmlns:o="urn:schemas-microsoft-com:office:office" xmlns:r="http://schemas.openxmlformats.org/officeDocument/2006/relationships" xmlns:v="urn:schemas-microsoft-com:vml" xmlns:wp="http://schemas.openxmlformats.org/drawingml/2006/wordprocessingDrawing" xmlns:w10="urn:schemas-microsoft-com:office:word" xmlns:w="http://schemas.openxmlformats.org/wordprocessingml/2006/main">
+<w:document xmlns:wpc="http://schemas.microsoft.com/office/word/2010/wordprocessingCanvas" xmlns:mo="http://schemas.microsoft.com/office/mac/office/2008/main" xmlns:mc="http://schemas.openxmlformats.org/markup-compatibility/2006" xmlns:mv="urn:schemas-microsoft-com:mac:vml" xmlns:o="urn:schemas-microsoft-com:office:office" xmlns:r="http://schemas.openxmlformats.org/officeDocument/2006/relationships" xmlns:m="http://schemas.openxmlformats.org/officeDocument/2006/math" xmlns:v="urn:schemas-microsoft-com:vml" xmlns:wp14="http://schemas.microsoft.com/office/word/2010/wordprocessingDrawing" xmlns:wp="http://schemas.openxmlformats.org/drawingml/2006/wordprocessingDrawing" xmlns:w10="urn:schemas-microsoft-com:office:word" xmlns:w="http://schemas.openxmlformats.org/wordprocessingml/2006/main" xmlns:w14="http://schemas.microsoft.com/office/word/2010/wordml" xmlns:w15="http://schemas.microsoft.com/office/word/2012/wordml" xmlns:wpg="http://schemas.microsoft.com/office/word/2010/wordprocessingGroup" xmlns:wpi="http://schemas.microsoft.com/office/word/2010/wordprocessingInk" xmlns:wne="http://schemas.microsoft.com/office/word/2006/wordml" xmlns:wps="http://schemas.microsoft.com/office/word/2010/wordprocessingShape" mc:Ignorable="w14 w15 wp14">
   <w:body>
     <w:p>
-      <w:pPr/>
+      <w:pPr>
+        <w:ind w:firstLine="708"/>
+      </w:pPr>
       <w:r>
         <w:rPr>
           <w:rFonts w:ascii="Helvetica" w:hAnsi="Helvetica" w:cs="Helvetica"/>
-          <w:sz w:val="24"/>
-          <w:sz-cs w:val="24"/>
-        </w:rPr>
-        <w:t xml:space="preserve">Nesta implementação do aplicativo de Promoções, nós fizemos o uso de singleton, onde loga-se um usuário utilizando alguma rede social e pode-se obter todas as informações deste usuário em qualquer parte do aplicativo ao chamar uma instancia do UserSingleton. No caso dos dados das promoções, foi criada uma classe Promotions que contem todos os dados necessários de cadastro de uma promoção, então foi criado outro singleton para armazenar todos os dados localmente, e através deste singleton o programador pode ter acesso ao array com todas as promoções em qualquer parte do programa.</w:t>
+        </w:rPr>
+        <w:t>Nesta implementação do aplicativo de Promoções, nós fizemos o uso de singleton, onde loga-se um usuário utilizando alguma rede social e pode-se obter todas as informações deste usuário em qualquer parte do aplicativo ao chamar uma instancia do UserSingleto</w:t>
+      </w:r>
+      <w:r>
+        <w:rPr>
+          <w:rFonts w:ascii="Helvetica" w:hAnsi="Helvetica" w:cs="Helvetica"/>
+        </w:rPr>
+        <w:t xml:space="preserve">n. No caso dos dados das promoções, foi criada uma classe Promotions que contem todos os dados necessários de cadastro de uma promoção, então foi criado outro singleton para armazenar todos os dados localmente, e através deste singleton o programador pode </w:t>
+      </w:r>
+      <w:r>
+        <w:rPr>
+          <w:rFonts w:ascii="Helvetica" w:hAnsi="Helvetica" w:cs="Helvetica"/>
+        </w:rPr>
+        <w:t>ter acesso ao array com todas as promoções em qualquer parte do programa.</w:t>
+      </w:r>
+    </w:p>
+    <w:p/>
+    <w:p>
+      <w:pPr>
+        <w:ind w:firstLine="708"/>
+      </w:pPr>
+      <w:r>
+        <w:rPr>
+          <w:rFonts w:ascii="Helvetica" w:hAnsi="Helvetica" w:cs="Helvetica"/>
+        </w:rPr>
+        <w:t>Para gerenciar a inserção e a remoção destas promoções, foi criado um Facade que utiliza o método de padrão de projeto Command. O command implementa de uma maneira geral para qualqu</w:t>
+      </w:r>
+      <w:r>
+        <w:rPr>
+          <w:rFonts w:ascii="Helvetica" w:hAnsi="Helvetica" w:cs="Helvetica"/>
+        </w:rPr>
+        <w:t>er objeto, enquanto o facade faz a conversão para objetos do tipo Promotion.</w:t>
+      </w:r>
+    </w:p>
+    <w:p/>
+    <w:p>
+      <w:pPr>
+        <w:ind w:firstLine="708"/>
+        <w:rPr>
+          <w:rFonts w:ascii="Helvetica" w:hAnsi="Helvetica" w:cs="Helvetica"/>
+        </w:rPr>
+      </w:pPr>
+      <w:r>
+        <w:rPr>
+          <w:rFonts w:ascii="Helvetica" w:hAnsi="Helvetica" w:cs="Helvetica"/>
+        </w:rPr>
+        <w:t xml:space="preserve">Além disso, foi utilizado também o método de padrão de projetos Strategy para implementar os dois tipos de login principais do aplicativo que será pelas redes sociais Facebook e </w:t>
+      </w:r>
+      <w:r>
+        <w:rPr>
+          <w:rFonts w:ascii="Helvetica" w:hAnsi="Helvetica" w:cs="Helvetica"/>
+        </w:rPr>
+        <w:t>Twitter. Na classe Login podemos ver a implementação de uma interface (protocol) “loginStrategy” p qual FacebookLogin e TwitterLogin implementam os métodos SignIn e LogOut.</w:t>
       </w:r>
     </w:p>
     <w:p>
-      <w:pPr/>
-      <w:r>
-        <w:rPr>
-          <w:rFonts w:ascii="Helvetica" w:hAnsi="Helvetica" w:cs="Helvetica"/>
-          <w:sz w:val="24"/>
-          <w:sz-cs w:val="24"/>
-        </w:rPr>
-        <w:t xml:space="preserve"/>
-      </w:r>
+      <w:pPr>
+        <w:ind w:firstLine="708"/>
+        <w:rPr>
+          <w:rFonts w:ascii="Helvetica" w:hAnsi="Helvetica" w:cs="Helvetica"/>
+        </w:rPr>
+      </w:pPr>
     </w:p>
     <w:p>
-      <w:pPr/>
+      <w:pPr>
+        <w:ind w:firstLine="708"/>
+        <w:rPr>
+          <w:rFonts w:ascii="Helvetica" w:hAnsi="Helvetica" w:cs="Helvetica"/>
+        </w:rPr>
+      </w:pPr>
       <w:r>
         <w:rPr>
           <w:rFonts w:ascii="Helvetica" w:hAnsi="Helvetica" w:cs="Helvetica"/>
-          <w:sz w:val="24"/>
-          <w:sz-cs w:val="24"/>
-        </w:rPr>
-        <w:t xml:space="preserve">Para gerenciar a inserção e a remoção destas promoções, foi criado um Facade que utiliza o método de padrão de projeto Command. O command implementa de uma maneira geral para qualquer objeto, enquanto o facade faz a conversão para objetos do tipo Promotion.</w:t>
+        </w:rPr>
+        <w:t>O ultimo padrão utilizado foi o State, onde cada promoção tem quatro estados possíveis: “Ativo”, “Inativo”, “Deletado”, “Em Progresso”. Quando uma promoção é criada, o estado oficial dela é “em progresso”. Existe uma função na classe Promoções que muda o estado de determinada promoção que recebe como parâmetro um Estado da interface (protocol) States.</w:t>
       </w:r>
+      <w:bookmarkStart w:id="0" w:name="_GoBack"/>
+      <w:bookmarkEnd w:id="0"/>
     </w:p>
-    <w:p>
-      <w:pPr/>
-      <w:r>
-        <w:rPr>
-          <w:rFonts w:ascii="Helvetica" w:hAnsi="Helvetica" w:cs="Helvetica"/>
-          <w:sz w:val="24"/>
-          <w:sz-cs w:val="24"/>
-        </w:rPr>
-        <w:t xml:space="preserve"/>
-      </w:r>
-    </w:p>
-    <w:p>
-      <w:pPr/>
-      <w:r>
-        <w:rPr>
-          <w:rFonts w:ascii="Helvetica" w:hAnsi="Helvetica" w:cs="Helvetica"/>
-          <w:sz w:val="24"/>
-          <w:sz-cs w:val="24"/>
-        </w:rPr>
-        <w:t xml:space="preserve">Além disso, foi utilizado também o método de padrão de projetos Strategy para implementar os dois tipos de login principais do aplicativo que será pelas redes sociais Facebook e Twitter. Na classe Login podemos ver a implementação de uma interface (protocol) “loginStrategy” p qual FacebookLogin e TwitterLogin implementam os métodos SignIn e LogOut.</w:t>
-      </w:r>
-    </w:p>
+    <w:p/>
     <w:sectPr>
       <w:pgSz w:w="11900" w:h="16840"/>
-      <w:pgMar w:top="1440" w:right="1440" w:bottom="1440" w:left="1440"/>
+      <w:pgMar w:top="1440" w:right="1440" w:bottom="1440" w:left="1440" w:header="720" w:footer="720" w:gutter="0"/>
+      <w:cols w:space="720"/>
     </w:sectPr>
   </w:body>
 </w:document>
+</file>
+
+<file path=word/styles.xml><?xml version="1.0" encoding="utf-8"?>
+<w:styles xmlns:mc="http://schemas.openxmlformats.org/markup-compatibility/2006" xmlns:r="http://schemas.openxmlformats.org/officeDocument/2006/relationships" xmlns:w="http://schemas.openxmlformats.org/wordprocessingml/2006/main" xmlns:w14="http://schemas.microsoft.com/office/word/2010/wordml" xmlns:w15="http://schemas.microsoft.com/office/word/2012/wordml" mc:Ignorable="w14 w15">
+  <w:docDefaults>
+    <w:rPrDefault>
+      <w:rPr>
+        <w:rFonts w:asciiTheme="minorHAnsi" w:eastAsiaTheme="minorEastAsia" w:hAnsiTheme="minorHAnsi" w:cstheme="minorBidi"/>
+        <w:sz w:val="24"/>
+        <w:szCs w:val="24"/>
+        <w:lang w:val="pt-BR" w:eastAsia="pt-BR" w:bidi="ar-SA"/>
+      </w:rPr>
+    </w:rPrDefault>
+    <w:pPrDefault/>
+  </w:docDefaults>
+  <w:latentStyles w:defLockedState="0" w:defUIPriority="99" w:defSemiHidden="0" w:defUnhideWhenUsed="0" w:defQFormat="0" w:count="380">
+    <w:lsdException w:name="Normal" w:uiPriority="0" w:qFormat="1"/>
+    <w:lsdException w:name="heading 1" w:uiPriority="9" w:qFormat="1"/>
+    <w:lsdException w:name="heading 2" w:semiHidden="1" w:uiPriority="9" w:unhideWhenUsed="1" w:qFormat="1"/>
+    <w:lsdException w:name="heading 3" w:semiHidden="1" w:uiPriority="9" w:unhideWhenUsed="1" w:qFormat="1"/>
+    <w:lsdException w:name="heading 4" w:semiHidden="1" w:uiPriority="9" w:unhideWhenUsed="1" w:qFormat="1"/>
+    <w:lsdException w:name="heading 5" w:semiHidden="1" w:uiPriority="9" w:unhideWhenUsed="1" w:qFormat="1"/>
+    <w:lsdException w:name="heading 6" w:semiHidden="1" w:uiPriority="9" w:unhideWhenUsed="1" w:qFormat="1"/>
+    <w:lsdException w:name="heading 7" w:semiHidden="1" w:uiPriority="9" w:unhideWhenUsed="1" w:qFormat="1"/>
+    <w:lsdException w:name="heading 8" w:semiHidden="1" w:uiPriority="9" w:unhideWhenUsed="1" w:qFormat="1"/>
+    <w:lsdException w:name="heading 9" w:semiHidden="1" w:uiPriority="9" w:unhideWhenUsed="1" w:qFormat="1"/>
+    <w:lsdException w:name="index 1" w:semiHidden="1" w:unhideWhenUsed="1"/>
+    <w:lsdException w:name="index 2" w:semiHidden="1" w:unhideWhenUsed="1"/>
+    <w:lsdException w:name="index 3" w:semiHidden="1" w:unhideWhenUsed="1"/>
+    <w:lsdException w:name="index 4" w:semiHidden="1" w:unhideWhenUsed="1"/>
+    <w:lsdException w:name="index 5" w:semiHidden="1" w:unhideWhenUsed="1"/>
+    <w:lsdException w:name="index 6" w:semiHidden="1" w:unhideWhenUsed="1"/>
+    <w:lsdException w:name="index 7" w:semiHidden="1" w:unhideWhenUsed="1"/>
+    <w:lsdException w:name="index 8" w:semiHidden="1" w:unhideWhenUsed="1"/>
+    <w:lsdException w:name="index 9" w:semiHidden="1" w:unhideWhenUsed="1"/>
+    <w:lsdException w:name="toc 1" w:semiHidden="1" w:uiPriority="39" w:unhideWhenUsed="1"/>
+    <w:lsdException w:name="toc 2" w:semiHidden="1" w:uiPriority="39" w:unhideWhenUsed="1"/>
+    <w:lsdException w:name="toc 3" w:semiHidden="1" w:uiPriority="39" w:unhideWhenUsed="1"/>
+    <w:lsdException w:name="toc 4" w:semiHidden="1" w:uiPriority="39" w:unhideWhenUsed="1"/>
+    <w:lsdException w:name="toc 5" w:semiHidden="1" w:uiPriority="39" w:unhideWhenUsed="1"/>
+    <w:lsdException w:name="toc 6" w:semiHidden="1" w:uiPriority="39" w:unhideWhenUsed="1"/>
+    <w:lsdException w:name="toc 7" w:semiHidden="1" w:uiPriority="39" w:unhideWhenUsed="1"/>
+    <w:lsdException w:name="toc 8" w:semiHidden="1" w:uiPriority="39" w:unhideWhenUsed="1"/>
+    <w:lsdException w:name="toc 9" w:semiHidden="1" w:uiPriority="39" w:unhideWhenUsed="1"/>
+    <w:lsdException w:name="Normal Indent" w:semiHidden="1" w:unhideWhenUsed="1"/>
+    <w:lsdException w:name="footnote text" w:semiHidden="1" w:unhideWhenUsed="1"/>
+    <w:lsdException w:name="annotation text" w:semiHidden="1" w:unhideWhenUsed="1"/>
+    <w:lsdException w:name="header" w:semiHidden="1" w:unhideWhenUsed="1"/>
+    <w:lsdException w:name="footer" w:semiHidden="1" w:unhideWhenUsed="1"/>
+    <w:lsdException w:name="index heading" w:semiHidden="1" w:unhideWhenUsed="1"/>
+    <w:lsdException w:name="caption" w:semiHidden="1" w:uiPriority="35" w:unhideWhenUsed="1" w:qFormat="1"/>
+    <w:lsdException w:name="table of figures" w:semiHidden="1" w:unhideWhenUsed="1"/>
+    <w:lsdException w:name="envelope address" w:semiHidden="1" w:unhideWhenUsed="1"/>
+    <w:lsdException w:name="envelope return" w:semiHidden="1" w:unhideWhenUsed="1"/>
+    <w:lsdException w:name="footnote reference" w:semiHidden="1" w:unhideWhenUsed="1"/>
+    <w:lsdException w:name="annotation reference" w:semiHidden="1" w:unhideWhenUsed="1"/>
+    <w:lsdException w:name="line number" w:semiHidden="1" w:unhideWhenUsed="1"/>
+    <w:lsdException w:name="page number" w:semiHidden="1" w:unhideWhenUsed="1"/>
+    <w:lsdException w:name="endnote reference" w:semiHidden="1" w:unhideWhenUsed="1"/>
+    <w:lsdException w:name="endnote text" w:semiHidden="1" w:unhideWhenUsed="1"/>
+    <w:lsdException w:name="table of authorities" w:semiHidden="1" w:unhideWhenUsed="1"/>
+    <w:lsdException w:name="macro" w:semiHidden="1" w:unhideWhenUsed="1"/>
+    <w:lsdException w:name="toa heading" w:semiHidden="1" w:unhideWhenUsed="1"/>
+    <w:lsdException w:name="List" w:semiHidden="1" w:unhideWhenUsed="1"/>
+    <w:lsdException w:name="List Bullet" w:semiHidden="1" w:unhideWhenUsed="1"/>
+    <w:lsdException w:name="List Number" w:semiHidden="1" w:unhideWhenUsed="1"/>
+    <w:lsdException w:name="List 2" w:semiHidden="1" w:unhideWhenUsed="1"/>
+    <w:lsdException w:name="List 3" w:semiHidden="1" w:unhideWhenUsed="1"/>
+    <w:lsdException w:name="List 4" w:semiHidden="1" w:unhideWhenUsed="1"/>
+    <w:lsdException w:name="List 5" w:semiHidden="1" w:unhideWhenUsed="1"/>
+    <w:lsdException w:name="List Bullet 2" w:semiHidden="1" w:unhideWhenUsed="1"/>
+    <w:lsdException w:name="List Bullet 3" w:semiHidden="1" w:unhideWhenUsed="1"/>
+    <w:lsdException w:name="List Bullet 4" w:semiHidden="1" w:unhideWhenUsed="1"/>
+    <w:lsdException w:name="List Bullet 5" w:semiHidden="1" w:unhideWhenUsed="1"/>
+    <w:lsdException w:name="List Number 2" w:semiHidden="1" w:unhideWhenUsed="1"/>
+    <w:lsdException w:name="List Number 3" w:semiHidden="1" w:unhideWhenUsed="1"/>
+    <w:lsdException w:name="List Number 4" w:semiHidden="1" w:unhideWhenUsed="1"/>
+    <w:lsdException w:name="List Number 5" w:semiHidden="1" w:unhideWhenUsed="1"/>
+    <w:lsdException w:name="Title" w:uiPriority="10" w:qFormat="1"/>
+    <w:lsdException w:name="Closing" w:semiHidden="1" w:unhideWhenUsed="1"/>
+    <w:lsdException w:name="Signature" w:semiHidden="1" w:unhideWhenUsed="1"/>
+    <w:lsdException w:name="Default Paragraph Font" w:semiHidden="1" w:uiPriority="1" w:unhideWhenUsed="1"/>
+    <w:lsdException w:name="Body Text" w:semiHidden="1" w:unhideWhenUsed="1"/>
+    <w:lsdException w:name="Body Text Indent" w:semiHidden="1" w:unhideWhenUsed="1"/>
+    <w:lsdException w:name="List Continue" w:semiHidden="1" w:unhideWhenUsed="1"/>
+    <w:lsdException w:name="List Continue 2" w:semiHidden="1" w:unhideWhenUsed="1"/>
+    <w:lsdException w:name="List Continue 3" w:semiHidden="1" w:unhideWhenUsed="1"/>
+    <w:lsdException w:name="List Continue 4" w:semiHidden="1" w:unhideWhenUsed="1"/>
+    <w:lsdException w:name="List Continue 5" w:semiHidden="1" w:unhideWhenUsed="1"/>
+    <w:lsdException w:name="Message Header" w:semiHidden="1" w:unhideWhenUsed="1"/>
+    <w:lsdException w:name="Subtitle" w:uiPriority="11" w:qFormat="1"/>
+    <w:lsdException w:name="Salutation" w:semiHidden="1" w:unhideWhenUsed="1"/>
+    <w:lsdException w:name="Date" w:semiHidden="1" w:unhideWhenUsed="1"/>
+    <w:lsdException w:name="Body Text First Indent" w:semiHidden="1" w:unhideWhenUsed="1"/>
+    <w:lsdException w:name="Body Text First Indent 2" w:semiHidden="1" w:unhideWhenUsed="1"/>
+    <w:lsdException w:name="Note Heading" w:semiHidden="1" w:unhideWhenUsed="1"/>
+    <w:lsdException w:name="Body Text 2" w:semiHidden="1" w:unhideWhenUsed="1"/>
+    <w:lsdException w:name="Body Text 3" w:semiHidden="1" w:unhideWhenUsed="1"/>
+    <w:lsdException w:name="Body Text Indent 2" w:semiHidden="1" w:unhideWhenUsed="1"/>
+    <w:lsdException w:name="Body Text Indent 3" w:semiHidden="1" w:unhideWhenUsed="1"/>
+    <w:lsdException w:name="Block Text" w:semiHidden="1" w:unhideWhenUsed="1"/>
+    <w:lsdException w:name="Hyperlink" w:semiHidden="1" w:unhideWhenUsed="1"/>
+    <w:lsdException w:name="FollowedHyperlink" w:semiHidden="1" w:unhideWhenUsed="1"/>
+    <w:lsdException w:name="Strong" w:uiPriority="22" w:qFormat="1"/>
+    <w:lsdException w:name="Emphasis" w:uiPriority="20" w:qFormat="1"/>
+    <w:lsdException w:name="Document Map" w:semiHidden="1" w:unhideWhenUsed="1"/>
+    <w:lsdException w:name="Plain Text" w:semiHidden="1" w:unhideWhenUsed="1"/>
+    <w:lsdException w:name="E-mail Signature" w:semiHidden="1" w:unhideWhenUsed="1"/>
+    <w:lsdException w:name="HTML Top of Form" w:semiHidden="1" w:unhideWhenUsed="1"/>
+    <w:lsdException w:name="HTML Bottom of Form" w:semiHidden="1" w:unhideWhenUsed="1"/>
+    <w:lsdException w:name="Normal (Web)" w:semiHidden="1" w:unhideWhenUsed="1"/>
+    <w:lsdException w:name="HTML Acronym" w:semiHidden="1" w:unhideWhenUsed="1"/>
+    <w:lsdException w:name="HTML Address" w:semiHidden="1" w:unhideWhenUsed="1"/>
+    <w:lsdException w:name="HTML Cite" w:semiHidden="1" w:unhideWhenUsed="1"/>
+    <w:lsdException w:name="HTML Code" w:semiHidden="1" w:unhideWhenUsed="1"/>
+    <w:lsdException w:name="HTML Definition" w:semiHidden="1" w:unhideWhenUsed="1"/>
+    <w:lsdException w:name="HTML Keyboard" w:semiHidden="1" w:unhideWhenUsed="1"/>
+    <w:lsdException w:name="HTML Preformatted" w:semiHidden="1" w:unhideWhenUsed="1"/>
+    <w:lsdException w:name="HTML Sample" w:semiHidden="1" w:unhideWhenUsed="1"/>
+    <w:lsdException w:name="HTML Typewriter" w:semiHidden="1" w:unhideWhenUsed="1"/>
+    <w:lsdException w:name="HTML Variable" w:semiHidden="1" w:unhideWhenUsed="1"/>
+    <w:lsdException w:name="Normal Table" w:semiHidden="1" w:unhideWhenUsed="1"/>
+    <w:lsdException w:name="annotation subject" w:semiHidden="1" w:unhideWhenUsed="1"/>
+    <w:lsdException w:name="No List" w:semiHidden="1" w:unhideWhenUsed="1"/>
+    <w:lsdException w:name="Outline List 1" w:semiHidden="1" w:unhideWhenUsed="1"/>
+    <w:lsdException w:name="Outline List 2" w:semiHidden="1" w:unhideWhenUsed="1"/>
+    <w:lsdException w:name="Outline List 3" w:semiHidden="1" w:unhideWhenUsed="1"/>
+    <w:lsdException w:name="Table Simple 1" w:semiHidden="1" w:unhideWhenUsed="1"/>
+    <w:lsdException w:name="Table Simple 2" w:semiHidden="1" w:unhideWhenUsed="1"/>
+    <w:lsdException w:name="Table Simple 3" w:semiHidden="1" w:unhideWhenUsed="1"/>
+    <w:lsdException w:name="Table Classic 1" w:semiHidden="1" w:unhideWhenUsed="1"/>
+    <w:lsdException w:name="Table Classic 2" w:semiHidden="1" w:unhideWhenUsed="1"/>
+    <w:lsdException w:name="Table Classic 3" w:semiHidden="1" w:unhideWhenUsed="1"/>
+    <w:lsdException w:name="Table Classic 4" w:semiHidden="1" w:unhideWhenUsed="1"/>
+    <w:lsdException w:name="Table Colorful 1" w:semiHidden="1" w:unhideWhenUsed="1"/>
+    <w:lsdException w:name="Table Colorful 2" w:semiHidden="1" w:unhideWhenUsed="1"/>
+    <w:lsdException w:name="Table Colorful 3" w:semiHidden="1" w:unhideWhenUsed="1"/>
+    <w:lsdException w:name="Table Columns 1" w:semiHidden="1" w:unhideWhenUsed="1"/>
+    <w:lsdException w:name="Table Columns 2" w:semiHidden="1" w:unhideWhenUsed="1"/>
+    <w:lsdException w:name="Table Columns 3" w:semiHidden="1" w:unhideWhenUsed="1"/>
+    <w:lsdException w:name="Table Columns 4" w:semiHidden="1" w:unhideWhenUsed="1"/>
+    <w:lsdException w:name="Table Columns 5" w:semiHidden="1" w:unhideWhenUsed="1"/>
+    <w:lsdException w:name="Table Grid 1" w:semiHidden="1" w:unhideWhenUsed="1"/>
+    <w:lsdException w:name="Table Grid 2" w:semiHidden="1" w:unhideWhenUsed="1"/>
+    <w:lsdException w:name="Table Grid 3" w:semiHidden="1" w:unhideWhenUsed="1"/>
+    <w:lsdException w:name="Table Grid 4" w:semiHidden="1" w:unhideWhenUsed="1"/>
+    <w:lsdException w:name="Table Grid 5" w:semiHidden="1" w:unhideWhenUsed="1"/>
+    <w:lsdException w:name="Table Grid 6" w:semiHidden="1" w:unhideWhenUsed="1"/>
+    <w:lsdException w:name="Table Grid 7" w:semiHidden="1" w:unhideWhenUsed="1"/>
+    <w:lsdException w:name="Table Grid 8" w:semiHidden="1" w:unhideWhenUsed="1"/>
+    <w:lsdException w:name="Table List 1" w:semiHidden="1" w:unhideWhenUsed="1"/>
+    <w:lsdException w:name="Table List 2" w:semiHidden="1" w:unhideWhenUsed="1"/>
+    <w:lsdException w:name="Table List 3" w:semiHidden="1" w:unhideWhenUsed="1"/>
+    <w:lsdException w:name="Table List 4" w:semiHidden="1" w:unhideWhenUsed="1"/>
+    <w:lsdException w:name="Table List 5" w:semiHidden="1" w:unhideWhenUsed="1"/>
+    <w:lsdException w:name="Table List 6" w:semiHidden="1" w:unhideWhenUsed="1"/>
+    <w:lsdException w:name="Table List 7" w:semiHidden="1" w:unhideWhenUsed="1"/>
+    <w:lsdException w:name="Table List 8" w:semiHidden="1" w:unhideWhenUsed="1"/>
+    <w:lsdException w:name="Table 3D effects 1" w:semiHidden="1" w:unhideWhenUsed="1"/>
+    <w:lsdException w:name="Table 3D effects 2" w:semiHidden="1" w:unhideWhenUsed="1"/>
+    <w:lsdException w:name="Table 3D effects 3" w:semiHidden="1" w:unhideWhenUsed="1"/>
+    <w:lsdException w:name="Table Contemporary" w:semiHidden="1" w:unhideWhenUsed="1"/>
+    <w:lsdException w:name="Table Elegant" w:semiHidden="1" w:unhideWhenUsed="1"/>
+    <w:lsdException w:name="Table Professional" w:semiHidden="1" w:unhideWhenUsed="1"/>
+    <w:lsdException w:name="Table Subtle 1" w:semiHidden="1" w:unhideWhenUsed="1"/>
+    <w:lsdException w:name="Table Subtle 2" w:semiHidden="1" w:unhideWhenUsed="1"/>
+    <w:lsdException w:name="Table Web 1" w:semiHidden="1" w:unhideWhenUsed="1"/>
+    <w:lsdException w:name="Table Web 2" w:semiHidden="1" w:unhideWhenUsed="1"/>
+    <w:lsdException w:name="Table Web 3" w:semiHidden="1" w:unhideWhenUsed="1"/>
+    <w:lsdException w:name="Balloon Text" w:semiHidden="1" w:unhideWhenUsed="1"/>
+    <w:lsdException w:name="Table Grid" w:uiPriority="39"/>
+    <w:lsdException w:name="Table Theme" w:semiHidden="1" w:unhideWhenUsed="1"/>
+    <w:lsdException w:name="Note Level 1" w:semiHidden="1" w:unhideWhenUsed="1"/>
+    <w:lsdException w:name="Note Level 2" w:semiHidden="1" w:unhideWhenUsed="1"/>
+    <w:lsdException w:name="Note Level 3" w:semiHidden="1" w:unhideWhenUsed="1"/>
+    <w:lsdException w:name="Note Level 4" w:semiHidden="1" w:unhideWhenUsed="1"/>
+    <w:lsdException w:name="Note Level 5" w:semiHidden="1" w:unhideWhenUsed="1"/>
+    <w:lsdException w:name="Note Level 6" w:semiHidden="1" w:unhideWhenUsed="1"/>
+    <w:lsdException w:name="Note Level 7" w:semiHidden="1" w:unhideWhenUsed="1"/>
+    <w:lsdException w:name="Note Level 8" w:semiHidden="1" w:unhideWhenUsed="1"/>
+    <w:lsdException w:name="Note Level 9" w:semiHidden="1" w:unhideWhenUsed="1"/>
+    <w:lsdException w:name="Placeholder Text" w:semiHidden="1"/>
+    <w:lsdException w:name="No Spacing" w:uiPriority="1" w:qFormat="1"/>
+    <w:lsdException w:name="Light Shading" w:uiPriority="60"/>
+    <w:lsdException w:name="Light List" w:uiPriority="61"/>
+    <w:lsdException w:name="Light Grid" w:uiPriority="62"/>
+    <w:lsdException w:name="Medium Shading 1" w:uiPriority="63"/>
+    <w:lsdException w:name="Medium Shading 2" w:uiPriority="64"/>
+    <w:lsdException w:name="Medium List 1" w:uiPriority="65"/>
+    <w:lsdException w:name="Medium List 2" w:uiPriority="66"/>
+    <w:lsdException w:name="Medium Grid 1" w:uiPriority="67"/>
+    <w:lsdException w:name="Medium Grid 2" w:uiPriority="68"/>
+    <w:lsdException w:name="Medium Grid 3" w:uiPriority="69"/>
+    <w:lsdException w:name="Dark List" w:uiPriority="70"/>
+    <w:lsdException w:name="Colorful Shading" w:uiPriority="71"/>
+    <w:lsdException w:name="Colorful List" w:uiPriority="72"/>
+    <w:lsdException w:name="Colorful Grid" w:uiPriority="73"/>
+    <w:lsdException w:name="Light Shading Accent 1" w:uiPriority="60"/>
+    <w:lsdException w:name="Light List Accent 1" w:uiPriority="61"/>
+    <w:lsdException w:name="Light Grid Accent 1" w:uiPriority="62"/>
+    <w:lsdException w:name="Medium Shading 1 Accent 1" w:uiPriority="63"/>
+    <w:lsdException w:name="Medium Shading 2 Accent 1" w:uiPriority="64"/>
+    <w:lsdException w:name="Medium List 1 Accent 1" w:uiPriority="65"/>
+    <w:lsdException w:name="Revision" w:semiHidden="1"/>
+    <w:lsdException w:name="List Paragraph" w:uiPriority="34" w:qFormat="1"/>
+    <w:lsdException w:name="Quote" w:uiPriority="29" w:qFormat="1"/>
+    <w:lsdException w:name="Intense Quote" w:uiPriority="30" w:qFormat="1"/>
+    <w:lsdException w:name="Medium List 2 Accent 1" w:uiPriority="66"/>
+    <w:lsdException w:name="Medium Grid 1 Accent 1" w:uiPriority="67"/>
+    <w:lsdException w:name="Medium Grid 2 Accent 1" w:uiPriority="68"/>
+    <w:lsdException w:name="Medium Grid 3 Accent 1" w:uiPriority="69"/>
+    <w:lsdException w:name="Dark List Accent 1" w:uiPriority="70"/>
+    <w:lsdException w:name="Colorful Shading Accent 1" w:uiPriority="71"/>
+    <w:lsdException w:name="Colorful List Accent 1" w:uiPriority="72"/>
+    <w:lsdException w:name="Colorful Grid Accent 1" w:uiPriority="73"/>
+    <w:lsdException w:name="Light Shading Accent 2" w:uiPriority="60"/>
+    <w:lsdException w:name="Light List Accent 2" w:uiPriority="61"/>
+    <w:lsdException w:name="Light Grid Accent 2" w:uiPriority="62"/>
+    <w:lsdException w:name="Medium Shading 1 Accent 2" w:uiPriority="63"/>
+    <w:lsdException w:name="Medium Shading 2 Accent 2" w:uiPriority="64"/>
+    <w:lsdException w:name="Medium List 1 Accent 2" w:uiPriority="65"/>
+    <w:lsdException w:name="Medium List 2 Accent 2" w:uiPriority="66"/>
+    <w:lsdException w:name="Medium Grid 1 Accent 2" w:uiPriority="67"/>
+    <w:lsdException w:name="Medium Grid 2 Accent 2" w:uiPriority="68"/>
+    <w:lsdException w:name="Medium Grid 3 Accent 2" w:uiPriority="69"/>
+    <w:lsdException w:name="Dark List Accent 2" w:uiPriority="70"/>
+    <w:lsdException w:name="Colorful Shading Accent 2" w:uiPriority="71"/>
+    <w:lsdException w:name="Colorful List Accent 2" w:uiPriority="72"/>
+    <w:lsdException w:name="Colorful Grid Accent 2" w:uiPriority="73"/>
+    <w:lsdException w:name="Light Shading Accent 3" w:uiPriority="60"/>
+    <w:lsdException w:name="Light List Accent 3" w:uiPriority="61"/>
+    <w:lsdException w:name="Light Grid Accent 3" w:uiPriority="62"/>
+    <w:lsdException w:name="Medium Shading 1 Accent 3" w:uiPriority="63"/>
+    <w:lsdException w:name="Medium Shading 2 Accent 3" w:uiPriority="64"/>
+    <w:lsdException w:name="Medium List 1 Accent 3" w:uiPriority="65"/>
+    <w:lsdException w:name="Medium List 2 Accent 3" w:uiPriority="66"/>
+    <w:lsdException w:name="Medium Grid 1 Accent 3" w:uiPriority="67"/>
+    <w:lsdException w:name="Medium Grid 2 Accent 3" w:uiPriority="68"/>
+    <w:lsdException w:name="Medium Grid 3 Accent 3" w:uiPriority="69"/>
+    <w:lsdException w:name="Dark List Accent 3" w:uiPriority="70"/>
+    <w:lsdException w:name="Colorful Shading Accent 3" w:uiPriority="71"/>
+    <w:lsdException w:name="Colorful List Accent 3" w:uiPriority="72"/>
+    <w:lsdException w:name="Colorful Grid Accent 3" w:uiPriority="73"/>
+    <w:lsdException w:name="Light Shading Accent 4" w:uiPriority="60"/>
+    <w:lsdException w:name="Light List Accent 4" w:uiPriority="61"/>
+    <w:lsdException w:name="Light Grid Accent 4" w:uiPriority="62"/>
+    <w:lsdException w:name="Medium Shading 1 Accent 4" w:uiPriority="63"/>
+    <w:lsdException w:name="Medium Shading 2 Accent 4" w:uiPriority="64"/>
+    <w:lsdException w:name="Medium List 1 Accent 4" w:uiPriority="65"/>
+    <w:lsdException w:name="Medium List 2 Accent 4" w:uiPriority="66"/>
+    <w:lsdException w:name="Medium Grid 1 Accent 4" w:uiPriority="67"/>
+    <w:lsdException w:name="Medium Grid 2 Accent 4" w:uiPriority="68"/>
+    <w:lsdException w:name="Medium Grid 3 Accent 4" w:uiPriority="69"/>
+    <w:lsdException w:name="Dark List Accent 4" w:uiPriority="70"/>
+    <w:lsdException w:name="Colorful Shading Accent 4" w:uiPriority="71"/>
+    <w:lsdException w:name="Colorful List Accent 4" w:uiPriority="72"/>
+    <w:lsdException w:name="Colorful Grid Accent 4" w:uiPriority="73"/>
+    <w:lsdException w:name="Light Shading Accent 5" w:uiPriority="60"/>
+    <w:lsdException w:name="Light List Accent 5" w:uiPriority="61"/>
+    <w:lsdException w:name="Light Grid Accent 5" w:uiPriority="62"/>
+    <w:lsdException w:name="Medium Shading 1 Accent 5" w:uiPriority="63"/>
+    <w:lsdException w:name="Medium Shading 2 Accent 5" w:uiPriority="64"/>
+    <w:lsdException w:name="Medium List 1 Accent 5" w:uiPriority="65"/>
+    <w:lsdException w:name="Medium List 2 Accent 5" w:uiPriority="66"/>
+    <w:lsdException w:name="Medium Grid 1 Accent 5" w:uiPriority="67"/>
+    <w:lsdException w:name="Medium Grid 2 Accent 5" w:uiPriority="68"/>
+    <w:lsdException w:name="Medium Grid 3 Accent 5" w:uiPriority="69"/>
+    <w:lsdException w:name="Dark List Accent 5" w:uiPriority="70"/>
+    <w:lsdException w:name="Colorful Shading Accent 5" w:uiPriority="71"/>
+    <w:lsdException w:name="Colorful List Accent 5" w:uiPriority="72"/>
+    <w:lsdException w:name="Colorful Grid Accent 5" w:uiPriority="73"/>
+    <w:lsdException w:name="Light Shading Accent 6" w:uiPriority="60"/>
+    <w:lsdException w:name="Light List Accent 6" w:uiPriority="61"/>
+    <w:lsdException w:name="Light Grid Accent 6" w:uiPriority="62"/>
+    <w:lsdException w:name="Medium Shading 1 Accent 6" w:uiPriority="63"/>
+    <w:lsdException w:name="Medium Shading 2 Accent 6" w:uiPriority="64"/>
+    <w:lsdException w:name="Medium List 1 Accent 6" w:uiPriority="65"/>
+    <w:lsdException w:name="Medium List 2 Accent 6" w:uiPriority="66"/>
+    <w:lsdException w:name="Medium Grid 1 Accent 6" w:uiPriority="67"/>
+    <w:lsdException w:name="Medium Grid 2 Accent 6" w:uiPriority="68"/>
+    <w:lsdException w:name="Medium Grid 3 Accent 6" w:uiPriority="69"/>
+    <w:lsdException w:name="Dark List Accent 6" w:uiPriority="70"/>
+    <w:lsdException w:name="Colorful Shading Accent 6" w:uiPriority="71"/>
+    <w:lsdException w:name="Colorful List Accent 6" w:uiPriority="72"/>
+    <w:lsdException w:name="Colorful Grid Accent 6" w:uiPriority="73"/>
+    <w:lsdException w:name="Subtle Emphasis" w:uiPriority="19" w:qFormat="1"/>
+    <w:lsdException w:name="Intense Emphasis" w:uiPriority="21" w:qFormat="1"/>
+    <w:lsdException w:name="Subtle Reference" w:uiPriority="31" w:qFormat="1"/>
+    <w:lsdException w:name="Intense Reference" w:uiPriority="32" w:qFormat="1"/>
+    <w:lsdException w:name="Book Title" w:uiPriority="33" w:qFormat="1"/>
+    <w:lsdException w:name="Bibliography" w:semiHidden="1" w:uiPriority="37" w:unhideWhenUsed="1"/>
+    <w:lsdException w:name="TOC Heading" w:semiHidden="1" w:uiPriority="39" w:unhideWhenUsed="1" w:qFormat="1"/>
+    <w:lsdException w:name="Plain Table 1" w:uiPriority="41"/>
+    <w:lsdException w:name="Plain Table 2" w:uiPriority="42"/>
+    <w:lsdException w:name="Plain Table 3" w:uiPriority="43"/>
+    <w:lsdException w:name="Plain Table 4" w:uiPriority="44"/>
+    <w:lsdException w:name="Plain Table 5" w:uiPriority="45"/>
+    <w:lsdException w:name="Grid Table Light" w:uiPriority="40"/>
+    <w:lsdException w:name="Grid Table 1 Light" w:uiPriority="46"/>
+    <w:lsdException w:name="Grid Table 2" w:uiPriority="47"/>
+    <w:lsdException w:name="Grid Table 3" w:uiPriority="48"/>
+    <w:lsdException w:name="Grid Table 4" w:uiPriority="49"/>
+    <w:lsdException w:name="Grid Table 5 Dark" w:uiPriority="50"/>
+    <w:lsdException w:name="Grid Table 6 Colorful" w:uiPriority="51"/>
+    <w:lsdException w:name="Grid Table 7 Colorful" w:uiPriority="52"/>
+    <w:lsdException w:name="Grid Table 1 Light Accent 1" w:uiPriority="46"/>
+    <w:lsdException w:name="Grid Table 2 Accent 1" w:uiPriority="47"/>
+    <w:lsdException w:name="Grid Table 3 Accent 1" w:uiPriority="48"/>
+    <w:lsdException w:name="Grid Table 4 Accent 1" w:uiPriority="49"/>
+    <w:lsdException w:name="Grid Table 5 Dark Accent 1" w:uiPriority="50"/>
+    <w:lsdException w:name="Grid Table 6 Colorful Accent 1" w:uiPriority="51"/>
+    <w:lsdException w:name="Grid Table 7 Colorful Accent 1" w:uiPriority="52"/>
+    <w:lsdException w:name="Grid Table 1 Light Accent 2" w:uiPriority="46"/>
+    <w:lsdException w:name="Grid Table 2 Accent 2" w:uiPriority="47"/>
+    <w:lsdException w:name="Grid Table 3 Accent 2" w:uiPriority="48"/>
+    <w:lsdException w:name="Grid Table 4 Accent 2" w:uiPriority="49"/>
+    <w:lsdException w:name="Grid Table 5 Dark Accent 2" w:uiPriority="50"/>
+    <w:lsdException w:name="Grid Table 6 Colorful Accent 2" w:uiPriority="51"/>
+    <w:lsdException w:name="Grid Table 7 Colorful Accent 2" w:uiPriority="52"/>
+    <w:lsdException w:name="Grid Table 1 Light Accent 3" w:uiPriority="46"/>
+    <w:lsdException w:name="Grid Table 2 Accent 3" w:uiPriority="47"/>
+    <w:lsdException w:name="Grid Table 3 Accent 3" w:uiPriority="48"/>
+    <w:lsdException w:name="Grid Table 4 Accent 3" w:uiPriority="49"/>
+    <w:lsdException w:name="Grid Table 5 Dark Accent 3" w:uiPriority="50"/>
+    <w:lsdException w:name="Grid Table 6 Colorful Accent 3" w:uiPriority="51"/>
+    <w:lsdException w:name="Grid Table 7 Colorful Accent 3" w:uiPriority="52"/>
+    <w:lsdException w:name="Grid Table 1 Light Accent 4" w:uiPriority="46"/>
+    <w:lsdException w:name="Grid Table 2 Accent 4" w:uiPriority="47"/>
+    <w:lsdException w:name="Grid Table 3 Accent 4" w:uiPriority="48"/>
+    <w:lsdException w:name="Grid Table 4 Accent 4" w:uiPriority="49"/>
+    <w:lsdException w:name="Grid Table 5 Dark Accent 4" w:uiPriority="50"/>
+    <w:lsdException w:name="Grid Table 6 Colorful Accent 4" w:uiPriority="51"/>
+    <w:lsdException w:name="Grid Table 7 Colorful Accent 4" w:uiPriority="52"/>
+    <w:lsdException w:name="Grid Table 1 Light Accent 5" w:uiPriority="46"/>
+    <w:lsdException w:name="Grid Table 2 Accent 5" w:uiPriority="47"/>
+    <w:lsdException w:name="Grid Table 3 Accent 5" w:uiPriority="48"/>
+    <w:lsdException w:name="Grid Table 4 Accent 5" w:uiPriority="49"/>
+    <w:lsdException w:name="Grid Table 5 Dark Accent 5" w:uiPriority="50"/>
+    <w:lsdException w:name="Grid Table 6 Colorful Accent 5" w:uiPriority="51"/>
+    <w:lsdException w:name="Grid Table 7 Colorful Accent 5" w:uiPriority="52"/>
+    <w:lsdException w:name="Grid Table 1 Light Accent 6" w:uiPriority="46"/>
+    <w:lsdException w:name="Grid Table 2 Accent 6" w:uiPriority="47"/>
+    <w:lsdException w:name="Grid Table 3 Accent 6" w:uiPriority="48"/>
+    <w:lsdException w:name="Grid Table 4 Accent 6" w:uiPriority="49"/>
+    <w:lsdException w:name="Grid Table 5 Dark Accent 6" w:uiPriority="50"/>
+    <w:lsdException w:name="Grid Table 6 Colorful Accent 6" w:uiPriority="51"/>
+    <w:lsdException w:name="Grid Table 7 Colorful Accent 6" w:uiPriority="52"/>
+    <w:lsdException w:name="List Table 1 Light" w:uiPriority="46"/>
+    <w:lsdException w:name="List Table 2" w:uiPriority="47"/>
+    <w:lsdException w:name="List Table 3" w:uiPriority="48"/>
+    <w:lsdException w:name="List Table 4" w:uiPriority="49"/>
+    <w:lsdException w:name="List Table 5 Dark" w:uiPriority="50"/>
+    <w:lsdException w:name="List Table 6 Colorful" w:uiPriority="51"/>
+    <w:lsdException w:name="List Table 7 Colorful" w:uiPriority="52"/>
+    <w:lsdException w:name="List Table 1 Light Accent 1" w:uiPriority="46"/>
+    <w:lsdException w:name="List Table 2 Accent 1" w:uiPriority="47"/>
+    <w:lsdException w:name="List Table 3 Accent 1" w:uiPriority="48"/>
+    <w:lsdException w:name="List Table 4 Accent 1" w:uiPriority="49"/>
+    <w:lsdException w:name="List Table 5 Dark Accent 1" w:uiPriority="50"/>
+    <w:lsdException w:name="List Table 6 Colorful Accent 1" w:uiPriority="51"/>
+    <w:lsdException w:name="List Table 7 Colorful Accent 1" w:uiPriority="52"/>
+    <w:lsdException w:name="List Table 1 Light Accent 2" w:uiPriority="46"/>
+    <w:lsdException w:name="List Table 2 Accent 2" w:uiPriority="47"/>
+    <w:lsdException w:name="List Table 3 Accent 2" w:uiPriority="48"/>
+    <w:lsdException w:name="List Table 4 Accent 2" w:uiPriority="49"/>
+    <w:lsdException w:name="List Table 5 Dark Accent 2" w:uiPriority="50"/>
+    <w:lsdException w:name="List Table 6 Colorful Accent 2" w:uiPriority="51"/>
+    <w:lsdException w:name="List Table 7 Colorful Accent 2" w:uiPriority="52"/>
+    <w:lsdException w:name="List Table 1 Light Accent 3" w:uiPriority="46"/>
+    <w:lsdException w:name="List Table 2 Accent 3" w:uiPriority="47"/>
+    <w:lsdException w:name="List Table 3 Accent 3" w:uiPriority="48"/>
+    <w:lsdException w:name="List Table 4 Accent 3" w:uiPriority="49"/>
+    <w:lsdException w:name="List Table 5 Dark Accent 3" w:uiPriority="50"/>
+    <w:lsdException w:name="List Table 6 Colorful Accent 3" w:uiPriority="51"/>
+    <w:lsdException w:name="List Table 7 Colorful Accent 3" w:uiPriority="52"/>
+    <w:lsdException w:name="List Table 1 Light Accent 4" w:uiPriority="46"/>
+    <w:lsdException w:name="List Table 2 Accent 4" w:uiPriority="47"/>
+    <w:lsdException w:name="List Table 3 Accent 4" w:uiPriority="48"/>
+    <w:lsdException w:name="List Table 4 Accent 4" w:uiPriority="49"/>
+    <w:lsdException w:name="List Table 5 Dark Accent 4" w:uiPriority="50"/>
+    <w:lsdException w:name="List Table 6 Colorful Accent 4" w:uiPriority="51"/>
+    <w:lsdException w:name="List Table 7 Colorful Accent 4" w:uiPriority="52"/>
+    <w:lsdException w:name="List Table 1 Light Accent 5" w:uiPriority="46"/>
+    <w:lsdException w:name="List Table 2 Accent 5" w:uiPriority="47"/>
+    <w:lsdException w:name="List Table 3 Accent 5" w:uiPriority="48"/>
+    <w:lsdException w:name="List Table 4 Accent 5" w:uiPriority="49"/>
+    <w:lsdException w:name="List Table 5 Dark Accent 5" w:uiPriority="50"/>
+    <w:lsdException w:name="List Table 6 Colorful Accent 5" w:uiPriority="51"/>
+    <w:lsdException w:name="List Table 7 Colorful Accent 5" w:uiPriority="52"/>
+    <w:lsdException w:name="List Table 1 Light Accent 6" w:uiPriority="46"/>
+    <w:lsdException w:name="List Table 2 Accent 6" w:uiPriority="47"/>
+    <w:lsdException w:name="List Table 3 Accent 6" w:uiPriority="48"/>
+    <w:lsdException w:name="List Table 4 Accent 6" w:uiPriority="49"/>
+    <w:lsdException w:name="List Table 5 Dark Accent 6" w:uiPriority="50"/>
+    <w:lsdException w:name="List Table 6 Colorful Accent 6" w:uiPriority="51"/>
+    <w:lsdException w:name="List Table 7 Colorful Accent 6" w:uiPriority="52"/>
+  </w:latentStyles>
+  <w:style w:type="paragraph" w:default="1" w:styleId="Normal">
+    <w:name w:val="Normal"/>
+    <w:qFormat/>
+  </w:style>
+  <w:style w:type="character" w:default="1" w:styleId="Fontepargpadro">
+    <w:name w:val="Default Paragraph Font"/>
+    <w:uiPriority w:val="1"/>
+    <w:semiHidden/>
+    <w:unhideWhenUsed/>
+  </w:style>
+  <w:style w:type="table" w:default="1" w:styleId="Tabelanormal">
+    <w:name w:val="Normal Table"/>
+    <w:uiPriority w:val="99"/>
+    <w:semiHidden/>
+    <w:unhideWhenUsed/>
+    <w:tblPr>
+      <w:tblInd w:w="0" w:type="dxa"/>
+      <w:tblCellMar>
+        <w:top w:w="0" w:type="dxa"/>
+        <w:left w:w="108" w:type="dxa"/>
+        <w:bottom w:w="0" w:type="dxa"/>
+        <w:right w:w="108" w:type="dxa"/>
+      </w:tblCellMar>
+    </w:tblPr>
+  </w:style>
+  <w:style w:type="numbering" w:default="1" w:styleId="Semlista">
+    <w:name w:val="No List"/>
+    <w:uiPriority w:val="99"/>
+    <w:semiHidden/>
+    <w:unhideWhenUsed/>
+  </w:style>
+</w:styles>
 </file>
 
 <file path=word/theme/theme1.xml><?xml version="1.0" encoding="utf-8"?>
@@ -288,4 +750,18 @@
   <a:objectDefaults/>
   <a:extraClrSchemeLst/>
 </a:theme>
+</file>
+
+<file path=customXml/item1.xml><?xml version="1.0" encoding="utf-8"?>
+<meta xmlns="http://schemas.apple.com/cocoa/2006/metadata">
+  <generator>CocoaOOXMLWriter/1504.81</generator>
+</meta>
+</file>
+
+<file path=customXml/itemProps1.xml><?xml version="1.0" encoding="utf-8"?>
+<ds:datastoreItem xmlns:ds="http://schemas.openxmlformats.org/officeDocument/2006/customXml" ds:itemID="{1673133D-649B-8E42-B5F4-0A74B0D25F9E}">
+  <ds:schemaRefs>
+    <ds:schemaRef ds:uri="http://schemas.apple.com/cocoa/2006/metadata"/>
+  </ds:schemaRefs>
+</ds:datastoreItem>
 </file>
</xml_diff>